<commit_message>
added "integrating github projects"
</commit_message>
<xml_diff>
--- a/doc/mreilaender_continuous_integration.docx
+++ b/doc/mreilaender_continuous_integration.docx
@@ -112,21 +112,17 @@
           <w:bCs/>
           <w:sz w:val="52"/>
           <w:szCs w:val="52"/>
-          <w:lang w:val="en-US"/>
-        </w:rPr>
-      </w:pPr>
-      <w:proofErr w:type="spellStart"/>
+        </w:rPr>
+      </w:pPr>
       <w:r>
         <w:rPr>
           <w:b/>
           <w:bCs/>
           <w:sz w:val="52"/>
           <w:szCs w:val="52"/>
-          <w:lang w:val="en-US"/>
         </w:rPr>
         <w:t>Laborprotokoll</w:t>
       </w:r>
-      <w:proofErr w:type="spellEnd"/>
     </w:p>
     <w:p>
       <w:pPr>
@@ -143,18 +139,27 @@
           <w:bCs/>
           <w:sz w:val="36"/>
           <w:szCs w:val="36"/>
-          <w:lang w:val="en-US"/>
-        </w:rPr>
-      </w:pPr>
+        </w:rPr>
+      </w:pPr>
+      <w:proofErr w:type="spellStart"/>
       <w:r>
         <w:rPr>
           <w:b/>
           <w:bCs/>
           <w:sz w:val="52"/>
           <w:szCs w:val="52"/>
-          <w:lang w:val="en-US"/>
-        </w:rPr>
-        <w:t>Continuous Integration</w:t>
+        </w:rPr>
+        <w:t>Continuous</w:t>
+      </w:r>
+      <w:proofErr w:type="spellEnd"/>
+      <w:r>
+        <w:rPr>
+          <w:b/>
+          <w:bCs/>
+          <w:sz w:val="52"/>
+          <w:szCs w:val="52"/>
+        </w:rPr>
+        <w:t xml:space="preserve"> Integration</w:t>
       </w:r>
     </w:p>
     <w:p>
@@ -171,7 +176,6 @@
           <w:bCs/>
           <w:sz w:val="36"/>
           <w:szCs w:val="36"/>
-          <w:lang w:val="en-US"/>
         </w:rPr>
       </w:pPr>
     </w:p>
@@ -183,7 +187,6 @@
           <w:bCs/>
           <w:sz w:val="36"/>
           <w:szCs w:val="36"/>
-          <w:lang w:val="en-US"/>
         </w:rPr>
       </w:pPr>
     </w:p>
@@ -195,7 +198,6 @@
           <w:bCs/>
           <w:sz w:val="36"/>
           <w:szCs w:val="36"/>
-          <w:lang w:val="en-US"/>
         </w:rPr>
       </w:pPr>
     </w:p>
@@ -207,7 +209,6 @@
           <w:bCs/>
           <w:sz w:val="36"/>
           <w:szCs w:val="36"/>
-          <w:lang w:val="en-US"/>
         </w:rPr>
       </w:pPr>
     </w:p>
@@ -532,8 +533,6 @@
       </w:sdtPr>
       <w:sdtEndPr/>
       <w:sdtContent>
-        <w:bookmarkStart w:id="0" w:name="_GoBack" w:displacedByCustomXml="prev"/>
-        <w:bookmarkEnd w:id="0" w:displacedByCustomXml="prev"/>
         <w:p>
           <w:pPr>
             <w:pStyle w:val="Titel"/>
@@ -1208,59 +1207,59 @@
         <w:pStyle w:val="berschrift1"/>
         <w:pageBreakBefore/>
       </w:pPr>
-      <w:bookmarkStart w:id="1" w:name="__RefHeading___Toc105_1963609346"/>
-      <w:bookmarkStart w:id="2" w:name="_Toc443237510"/>
-      <w:bookmarkEnd w:id="1"/>
+      <w:bookmarkStart w:id="0" w:name="__RefHeading___Toc105_1963609346"/>
+      <w:bookmarkStart w:id="1" w:name="_Toc443237510"/>
+      <w:bookmarkEnd w:id="0"/>
       <w:r>
         <w:lastRenderedPageBreak/>
         <w:t>Einführung</w:t>
       </w:r>
+      <w:bookmarkEnd w:id="1"/>
+    </w:p>
+    <w:p>
+      <w:r>
+        <w:t>Dieses Protokoll dient als Hilfestellung zur Implementierung/Verwendung von Jenkins.</w:t>
+      </w:r>
+    </w:p>
+    <w:p>
+      <w:pPr>
+        <w:pStyle w:val="berschrift2"/>
+      </w:pPr>
+      <w:bookmarkStart w:id="2" w:name="__RefHeading___Toc107_1963609346"/>
+      <w:bookmarkStart w:id="3" w:name="_Toc443237511"/>
       <w:bookmarkEnd w:id="2"/>
-    </w:p>
-    <w:p>
-      <w:r>
-        <w:t>Dieses Protokoll dient als Hilfestellung zur Implementierung/Verwendung von Jenkins.</w:t>
+      <w:r>
+        <w:t>Ziele</w:t>
+      </w:r>
+      <w:bookmarkEnd w:id="3"/>
+    </w:p>
+    <w:p>
+      <w:pPr>
+        <w:pStyle w:val="Textkrper"/>
+      </w:pPr>
+      <w:r>
+        <w:t xml:space="preserve">Erwerben der Kompetenz „Implementierung/Verwendung eines </w:t>
+      </w:r>
+      <w:proofErr w:type="spellStart"/>
+      <w:r>
+        <w:t>Continuous</w:t>
+      </w:r>
+      <w:proofErr w:type="spellEnd"/>
+      <w:r>
+        <w:t xml:space="preserve"> Integration Systems“.</w:t>
       </w:r>
     </w:p>
     <w:p>
       <w:pPr>
         <w:pStyle w:val="berschrift2"/>
       </w:pPr>
-      <w:bookmarkStart w:id="3" w:name="__RefHeading___Toc107_1963609346"/>
-      <w:bookmarkStart w:id="4" w:name="_Toc443237511"/>
-      <w:bookmarkEnd w:id="3"/>
-      <w:r>
-        <w:t>Ziele</w:t>
-      </w:r>
+      <w:bookmarkStart w:id="4" w:name="__RefHeading___Toc109_1963609346"/>
+      <w:bookmarkStart w:id="5" w:name="_Toc443237512"/>
       <w:bookmarkEnd w:id="4"/>
-    </w:p>
-    <w:p>
-      <w:pPr>
-        <w:pStyle w:val="Textkrper"/>
-      </w:pPr>
-      <w:r>
-        <w:t xml:space="preserve">Erwerben der Kompetenz „Implementierung/Verwendung eines </w:t>
-      </w:r>
-      <w:proofErr w:type="spellStart"/>
-      <w:r>
-        <w:t>Continuous</w:t>
-      </w:r>
-      <w:proofErr w:type="spellEnd"/>
-      <w:r>
-        <w:t xml:space="preserve"> Integration Systems“.</w:t>
-      </w:r>
-    </w:p>
-    <w:p>
-      <w:pPr>
-        <w:pStyle w:val="berschrift2"/>
-      </w:pPr>
-      <w:bookmarkStart w:id="5" w:name="__RefHeading___Toc109_1963609346"/>
-      <w:bookmarkStart w:id="6" w:name="_Toc443237512"/>
+      <w:r>
+        <w:t>Voraussetzungen</w:t>
+      </w:r>
       <w:bookmarkEnd w:id="5"/>
-      <w:r>
-        <w:t>Voraussetzungen</w:t>
-      </w:r>
-      <w:bookmarkEnd w:id="6"/>
     </w:p>
     <w:p>
       <w:pPr>
@@ -1404,8 +1403,8 @@
           <w:szCs w:val="32"/>
         </w:rPr>
       </w:pPr>
-      <w:bookmarkStart w:id="7" w:name="__RefHeading___Toc111_1963609346"/>
-      <w:bookmarkEnd w:id="7"/>
+      <w:bookmarkStart w:id="6" w:name="__RefHeading___Toc111_1963609346"/>
+      <w:bookmarkEnd w:id="6"/>
       <w:r>
         <w:br w:type="page"/>
       </w:r>
@@ -1469,11 +1468,11 @@
       <w:pPr>
         <w:pStyle w:val="berschrift2"/>
       </w:pPr>
-      <w:bookmarkStart w:id="8" w:name="_Toc443237513"/>
+      <w:bookmarkStart w:id="7" w:name="_Toc443237513"/>
       <w:r>
         <w:t>Aufgabenstellung</w:t>
       </w:r>
-      <w:bookmarkEnd w:id="8"/>
+      <w:bookmarkEnd w:id="7"/>
     </w:p>
     <w:p>
       <w:pPr>
@@ -2092,40 +2091,40 @@
         <w:pStyle w:val="berschrift1"/>
         <w:pageBreakBefore/>
       </w:pPr>
-      <w:bookmarkStart w:id="9" w:name="__RefHeading___Toc113_1963609346"/>
-      <w:bookmarkStart w:id="10" w:name="_Toc443237514"/>
-      <w:bookmarkEnd w:id="9"/>
+      <w:bookmarkStart w:id="8" w:name="__RefHeading___Toc113_1963609346"/>
+      <w:bookmarkStart w:id="9" w:name="_Toc443237514"/>
+      <w:bookmarkEnd w:id="8"/>
       <w:r>
         <w:lastRenderedPageBreak/>
         <w:t>Ergebnisse</w:t>
       </w:r>
+      <w:bookmarkEnd w:id="9"/>
+    </w:p>
+    <w:p>
+      <w:pPr>
+        <w:pStyle w:val="berschrift2"/>
+      </w:pPr>
+      <w:bookmarkStart w:id="10" w:name="_Toc443237515"/>
+      <w:r>
+        <w:t xml:space="preserve">Installieren von </w:t>
+      </w:r>
+      <w:proofErr w:type="spellStart"/>
+      <w:r>
+        <w:t>jenkins</w:t>
+      </w:r>
+      <w:proofErr w:type="spellEnd"/>
+      <w:r>
+        <w:t xml:space="preserve"> auf einer Debian 8 (</w:t>
+      </w:r>
+      <w:proofErr w:type="spellStart"/>
+      <w:r>
+        <w:t>jessie</w:t>
+      </w:r>
+      <w:proofErr w:type="spellEnd"/>
+      <w:r>
+        <w:t>) Distribution</w:t>
+      </w:r>
       <w:bookmarkEnd w:id="10"/>
-    </w:p>
-    <w:p>
-      <w:pPr>
-        <w:pStyle w:val="berschrift2"/>
-      </w:pPr>
-      <w:bookmarkStart w:id="11" w:name="_Toc443237515"/>
-      <w:r>
-        <w:t xml:space="preserve">Installieren von </w:t>
-      </w:r>
-      <w:proofErr w:type="spellStart"/>
-      <w:r>
-        <w:t>jenkins</w:t>
-      </w:r>
-      <w:proofErr w:type="spellEnd"/>
-      <w:r>
-        <w:t xml:space="preserve"> auf einer Debian 8 (</w:t>
-      </w:r>
-      <w:proofErr w:type="spellStart"/>
-      <w:r>
-        <w:t>jessie</w:t>
-      </w:r>
-      <w:proofErr w:type="spellEnd"/>
-      <w:r>
-        <w:t>) Distribution</w:t>
-      </w:r>
-      <w:bookmarkEnd w:id="11"/>
     </w:p>
     <w:p>
       <w:pPr>
@@ -2732,7 +2731,7 @@
       <w:pPr>
         <w:pStyle w:val="berschrift2"/>
       </w:pPr>
-      <w:bookmarkStart w:id="12" w:name="_Toc443237516"/>
+      <w:bookmarkStart w:id="11" w:name="_Toc443237516"/>
       <w:r>
         <w:lastRenderedPageBreak/>
         <w:t xml:space="preserve">Installieren von </w:t>
@@ -2741,7 +2740,7 @@
       <w:r>
         <w:t>Plugins</w:t>
       </w:r>
-      <w:bookmarkEnd w:id="12"/>
+      <w:bookmarkEnd w:id="11"/>
       <w:proofErr w:type="spellEnd"/>
     </w:p>
     <w:p>
@@ -3098,12 +3097,761 @@
     </w:p>
     <w:p>
       <w:pPr>
+        <w:widowControl/>
+        <w:suppressAutoHyphens w:val="0"/>
+      </w:pPr>
+      <w:r>
+        <w:br w:type="page"/>
+      </w:r>
+    </w:p>
+    <w:p>
+      <w:pPr>
+        <w:pStyle w:val="berschrift2"/>
+      </w:pPr>
+      <w:r>
+        <w:lastRenderedPageBreak/>
+        <w:t xml:space="preserve">Integrieren eines </w:t>
+      </w:r>
+      <w:proofErr w:type="spellStart"/>
+      <w:r>
+        <w:t>Github</w:t>
+      </w:r>
+      <w:proofErr w:type="spellEnd"/>
+      <w:r>
+        <w:t xml:space="preserve"> Projektes</w:t>
+      </w:r>
+    </w:p>
+    <w:p>
+      <w:pPr>
         <w:pStyle w:val="Textkrper"/>
-      </w:pPr>
+        <w:rPr>
+          <w:i/>
+        </w:rPr>
+      </w:pPr>
+      <w:r>
+        <w:t xml:space="preserve">In der Hauptansicht von Jenkins-Admin, klickt man auf </w:t>
+      </w:r>
+      <w:r>
+        <w:rPr>
+          <w:i/>
+        </w:rPr>
+        <w:t>Element anlegen</w:t>
+      </w:r>
+    </w:p>
+    <w:p>
+      <w:pPr>
+        <w:pStyle w:val="Textkrper"/>
+      </w:pPr>
+      <w:r>
+        <w:rPr>
+          <w:noProof/>
+          <w:lang w:eastAsia="de-AT" w:bidi="ar-SA"/>
+        </w:rPr>
+        <w:drawing>
+          <wp:inline distT="0" distB="0" distL="0" distR="0" wp14:anchorId="0B0411D1" wp14:editId="7C6839E8">
+            <wp:extent cx="6120130" cy="2922905"/>
+            <wp:effectExtent l="0" t="0" r="0" b="0"/>
+            <wp:docPr id="3" name="Grafik 3"/>
+            <wp:cNvGraphicFramePr>
+              <a:graphicFrameLocks xmlns:a="http://schemas.openxmlformats.org/drawingml/2006/main" noChangeAspect="1"/>
+            </wp:cNvGraphicFramePr>
+            <a:graphic xmlns:a="http://schemas.openxmlformats.org/drawingml/2006/main">
+              <a:graphicData uri="http://schemas.openxmlformats.org/drawingml/2006/picture">
+                <pic:pic xmlns:pic="http://schemas.openxmlformats.org/drawingml/2006/picture">
+                  <pic:nvPicPr>
+                    <pic:cNvPr id="1" name=""/>
+                    <pic:cNvPicPr/>
+                  </pic:nvPicPr>
+                  <pic:blipFill>
+                    <a:blip r:embed="rId19"/>
+                    <a:stretch>
+                      <a:fillRect/>
+                    </a:stretch>
+                  </pic:blipFill>
+                  <pic:spPr>
+                    <a:xfrm>
+                      <a:off x="0" y="0"/>
+                      <a:ext cx="6120130" cy="2922905"/>
+                    </a:xfrm>
+                    <a:prstGeom prst="rect">
+                      <a:avLst/>
+                    </a:prstGeom>
+                  </pic:spPr>
+                </pic:pic>
+              </a:graphicData>
+            </a:graphic>
+          </wp:inline>
+        </w:drawing>
+      </w:r>
+    </w:p>
+    <w:p>
+      <w:pPr>
+        <w:pStyle w:val="Textkrper"/>
+      </w:pPr>
+      <w:r>
+        <w:t xml:space="preserve">wählt </w:t>
+      </w:r>
+      <w:r>
+        <w:rPr>
+          <w:i/>
+        </w:rPr>
+        <w:t>Free-Style-Softwareprojekt</w:t>
+      </w:r>
+      <w:r>
+        <w:t xml:space="preserve"> aus und gibt dem Element einen Namen.</w:t>
+      </w:r>
+    </w:p>
+    <w:p>
+      <w:pPr>
+        <w:pStyle w:val="Textkrper"/>
+      </w:pPr>
+      <w:r>
+        <w:t xml:space="preserve">In der </w:t>
+      </w:r>
+      <w:r>
+        <w:t>darauffolgenden</w:t>
+      </w:r>
+      <w:r>
+        <w:t xml:space="preserve"> Ansicht, wählt man unter dem Punkt </w:t>
+      </w:r>
+      <w:r>
+        <w:rPr>
+          <w:i/>
+        </w:rPr>
+        <w:t>Source-Code Management</w:t>
+      </w:r>
+      <w:r>
+        <w:t xml:space="preserve">, </w:t>
+      </w:r>
+      <w:proofErr w:type="spellStart"/>
+      <w:r>
+        <w:rPr>
+          <w:i/>
+        </w:rPr>
+        <w:t>git</w:t>
+      </w:r>
+      <w:proofErr w:type="spellEnd"/>
+      <w:r>
+        <w:t xml:space="preserve"> aus sofern man im vorherigen Schritt das entsprechende </w:t>
+      </w:r>
+      <w:proofErr w:type="spellStart"/>
+      <w:r>
+        <w:rPr>
+          <w:i/>
+        </w:rPr>
+        <w:t>Git</w:t>
+      </w:r>
+      <w:proofErr w:type="spellEnd"/>
+      <w:r>
+        <w:rPr>
+          <w:i/>
+        </w:rPr>
+        <w:t xml:space="preserve"> </w:t>
+      </w:r>
+      <w:proofErr w:type="spellStart"/>
+      <w:r>
+        <w:rPr>
+          <w:i/>
+        </w:rPr>
+        <w:t>Plugin</w:t>
+      </w:r>
+      <w:proofErr w:type="spellEnd"/>
+      <w:r>
+        <w:t xml:space="preserve"> installiert hat.</w:t>
+      </w:r>
+    </w:p>
+    <w:p>
+      <w:pPr>
+        <w:pStyle w:val="Textkrper"/>
+      </w:pPr>
+      <w:r>
+        <w:rPr>
+          <w:noProof/>
+          <w:lang w:eastAsia="de-AT" w:bidi="ar-SA"/>
+        </w:rPr>
+        <w:drawing>
+          <wp:anchor distT="0" distB="0" distL="114300" distR="114300" simplePos="0" relativeHeight="251658752" behindDoc="0" locked="0" layoutInCell="1" allowOverlap="1">
+            <wp:simplePos x="721217" y="5808372"/>
+            <wp:positionH relativeFrom="column">
+              <wp:align>left</wp:align>
+            </wp:positionH>
+            <wp:positionV relativeFrom="paragraph">
+              <wp:align>top</wp:align>
+            </wp:positionV>
+            <wp:extent cx="6120130" cy="3044190"/>
+            <wp:effectExtent l="0" t="0" r="0" b="3810"/>
+            <wp:wrapSquare wrapText="bothSides"/>
+            <wp:docPr id="8" name="Grafik 8"/>
+            <wp:cNvGraphicFramePr>
+              <a:graphicFrameLocks xmlns:a="http://schemas.openxmlformats.org/drawingml/2006/main" noChangeAspect="1"/>
+            </wp:cNvGraphicFramePr>
+            <a:graphic xmlns:a="http://schemas.openxmlformats.org/drawingml/2006/main">
+              <a:graphicData uri="http://schemas.openxmlformats.org/drawingml/2006/picture">
+                <pic:pic xmlns:pic="http://schemas.openxmlformats.org/drawingml/2006/picture">
+                  <pic:nvPicPr>
+                    <pic:cNvPr id="1" name=""/>
+                    <pic:cNvPicPr/>
+                  </pic:nvPicPr>
+                  <pic:blipFill>
+                    <a:blip r:embed="rId20" cstate="print">
+                      <a:extLst>
+                        <a:ext uri="{28A0092B-C50C-407E-A947-70E740481C1C}">
+                          <a14:useLocalDpi xmlns:a14="http://schemas.microsoft.com/office/drawing/2010/main" val="0"/>
+                        </a:ext>
+                      </a:extLst>
+                    </a:blip>
+                    <a:stretch>
+                      <a:fillRect/>
+                    </a:stretch>
+                  </pic:blipFill>
+                  <pic:spPr>
+                    <a:xfrm>
+                      <a:off x="0" y="0"/>
+                      <a:ext cx="6120130" cy="3044190"/>
+                    </a:xfrm>
+                    <a:prstGeom prst="rect">
+                      <a:avLst/>
+                    </a:prstGeom>
+                  </pic:spPr>
+                </pic:pic>
+              </a:graphicData>
+            </a:graphic>
+          </wp:anchor>
+        </w:drawing>
+      </w:r>
+      <w:r>
+        <w:t xml:space="preserve">Nun kann man die URL des </w:t>
+      </w:r>
+      <w:proofErr w:type="spellStart"/>
+      <w:r>
+        <w:t>Repositories</w:t>
+      </w:r>
+      <w:proofErr w:type="spellEnd"/>
+      <w:r>
+        <w:t xml:space="preserve"> im entsprechenden Feld angeben und unter </w:t>
+      </w:r>
+      <w:proofErr w:type="spellStart"/>
+      <w:r>
+        <w:rPr>
+          <w:i/>
+        </w:rPr>
+        <w:t>Branches</w:t>
+      </w:r>
+      <w:proofErr w:type="spellEnd"/>
+      <w:r>
+        <w:rPr>
+          <w:i/>
+        </w:rPr>
+        <w:t xml:space="preserve"> </w:t>
+      </w:r>
+      <w:proofErr w:type="spellStart"/>
+      <w:r>
+        <w:rPr>
+          <w:i/>
+        </w:rPr>
+        <w:t>to</w:t>
+      </w:r>
+      <w:proofErr w:type="spellEnd"/>
+      <w:r>
+        <w:rPr>
+          <w:i/>
+        </w:rPr>
+        <w:t xml:space="preserve"> </w:t>
+      </w:r>
+      <w:proofErr w:type="spellStart"/>
+      <w:r>
+        <w:rPr>
+          <w:i/>
+        </w:rPr>
+        <w:t>build</w:t>
+      </w:r>
+      <w:proofErr w:type="spellEnd"/>
+      <w:r>
+        <w:t xml:space="preserve">, den </w:t>
+      </w:r>
+      <w:proofErr w:type="spellStart"/>
+      <w:r>
+        <w:t>Branch</w:t>
+      </w:r>
+      <w:proofErr w:type="spellEnd"/>
+      <w:r>
+        <w:t xml:space="preserve"> angeben, der </w:t>
+      </w:r>
+      <w:proofErr w:type="spellStart"/>
+      <w:r>
+        <w:t>gebuildet</w:t>
+      </w:r>
+      <w:proofErr w:type="spellEnd"/>
+      <w:r>
+        <w:t xml:space="preserve"> werden soll.</w:t>
+      </w:r>
+      <w:r>
+        <w:br w:type="textWrapping" w:clear="all"/>
+      </w:r>
+    </w:p>
+    <w:p>
+      <w:pPr>
+        <w:widowControl/>
+        <w:suppressAutoHyphens w:val="0"/>
+        <w:spacing w:after="120"/>
+        <w:rPr>
+          <w:lang w:val="de-DE"/>
+        </w:rPr>
+      </w:pPr>
+      <w:r>
+        <w:br w:type="page"/>
+      </w:r>
+      <w:r>
+        <w:rPr>
+          <w:lang w:val="de-DE"/>
+        </w:rPr>
+        <w:lastRenderedPageBreak/>
+        <w:t xml:space="preserve">Unter </w:t>
+      </w:r>
+      <w:proofErr w:type="spellStart"/>
+      <w:r>
+        <w:rPr>
+          <w:lang w:val="de-DE"/>
+        </w:rPr>
+        <w:t>credentials</w:t>
+      </w:r>
+      <w:proofErr w:type="spellEnd"/>
+      <w:r>
+        <w:rPr>
+          <w:lang w:val="de-DE"/>
+        </w:rPr>
+        <w:t xml:space="preserve">, kann man nun seinen Account auswählen, dazu muss dieser jedoch erst hinzugefügt werden. Dies passiert mit dem Button </w:t>
+      </w:r>
+      <w:r>
+        <w:rPr>
+          <w:i/>
+          <w:lang w:val="de-DE"/>
+        </w:rPr>
+        <w:t>Add</w:t>
+      </w:r>
+      <w:r>
+        <w:rPr>
+          <w:lang w:val="de-DE"/>
+        </w:rPr>
+        <w:t xml:space="preserve">. Im nachfolgenden Fenster kann man nun seine </w:t>
+      </w:r>
+      <w:proofErr w:type="spellStart"/>
+      <w:r>
+        <w:rPr>
+          <w:lang w:val="de-DE"/>
+        </w:rPr>
+        <w:t>Git</w:t>
+      </w:r>
+      <w:proofErr w:type="spellEnd"/>
+      <w:r>
+        <w:rPr>
+          <w:lang w:val="de-DE"/>
+        </w:rPr>
+        <w:t>-Daten eingeben, hierbei hat man viele verschiedene Möglichkeiten, unter anderen z.B. SSH-Keys oder Benutzername und Passwort.</w:t>
+      </w:r>
+    </w:p>
+    <w:p>
+      <w:pPr>
+        <w:widowControl/>
+        <w:suppressAutoHyphens w:val="0"/>
+        <w:rPr>
+          <w:lang w:val="de-DE"/>
+        </w:rPr>
+      </w:pPr>
+      <w:r>
+        <w:rPr>
+          <w:noProof/>
+          <w:lang w:eastAsia="de-AT" w:bidi="ar-SA"/>
+        </w:rPr>
+        <w:drawing>
+          <wp:inline distT="0" distB="0" distL="0" distR="0" wp14:anchorId="480EC5FC" wp14:editId="25DD83AF">
+            <wp:extent cx="6120130" cy="3047365"/>
+            <wp:effectExtent l="0" t="0" r="0" b="635"/>
+            <wp:docPr id="9" name="Grafik 9"/>
+            <wp:cNvGraphicFramePr>
+              <a:graphicFrameLocks xmlns:a="http://schemas.openxmlformats.org/drawingml/2006/main" noChangeAspect="1"/>
+            </wp:cNvGraphicFramePr>
+            <a:graphic xmlns:a="http://schemas.openxmlformats.org/drawingml/2006/main">
+              <a:graphicData uri="http://schemas.openxmlformats.org/drawingml/2006/picture">
+                <pic:pic xmlns:pic="http://schemas.openxmlformats.org/drawingml/2006/picture">
+                  <pic:nvPicPr>
+                    <pic:cNvPr id="1" name=""/>
+                    <pic:cNvPicPr/>
+                  </pic:nvPicPr>
+                  <pic:blipFill>
+                    <a:blip r:embed="rId21"/>
+                    <a:stretch>
+                      <a:fillRect/>
+                    </a:stretch>
+                  </pic:blipFill>
+                  <pic:spPr>
+                    <a:xfrm>
+                      <a:off x="0" y="0"/>
+                      <a:ext cx="6120130" cy="3047365"/>
+                    </a:xfrm>
+                    <a:prstGeom prst="rect">
+                      <a:avLst/>
+                    </a:prstGeom>
+                  </pic:spPr>
+                </pic:pic>
+              </a:graphicData>
+            </a:graphic>
+          </wp:inline>
+        </w:drawing>
+      </w:r>
+    </w:p>
+    <w:p>
+      <w:pPr>
+        <w:widowControl/>
+        <w:suppressAutoHyphens w:val="0"/>
+        <w:spacing w:after="120"/>
+        <w:rPr>
+          <w:lang w:val="de-DE"/>
+        </w:rPr>
+      </w:pPr>
+      <w:r>
+        <w:rPr>
+          <w:lang w:val="de-DE"/>
+        </w:rPr>
+        <w:t xml:space="preserve">Bei </w:t>
+      </w:r>
+      <w:proofErr w:type="spellStart"/>
+      <w:r>
+        <w:rPr>
+          <w:i/>
+          <w:lang w:val="de-DE"/>
+        </w:rPr>
+        <w:t>Build</w:t>
+      </w:r>
+      <w:proofErr w:type="spellEnd"/>
+      <w:r>
+        <w:rPr>
+          <w:i/>
+          <w:lang w:val="de-DE"/>
+        </w:rPr>
+        <w:t>-Auslöser</w:t>
+      </w:r>
+      <w:r>
+        <w:rPr>
+          <w:lang w:val="de-DE"/>
+        </w:rPr>
+        <w:t xml:space="preserve">, kann man nun einen Auslöser definieren, der Jenkins dazu bewegt das Projekt zu </w:t>
+      </w:r>
+      <w:proofErr w:type="spellStart"/>
+      <w:r>
+        <w:rPr>
+          <w:lang w:val="de-DE"/>
+        </w:rPr>
+        <w:t>builden</w:t>
+      </w:r>
+      <w:proofErr w:type="spellEnd"/>
+      <w:r>
+        <w:rPr>
+          <w:lang w:val="de-DE"/>
+        </w:rPr>
+        <w:t xml:space="preserve">. Zu Testzwecken habe ich hier unter </w:t>
+      </w:r>
+      <w:proofErr w:type="spellStart"/>
+      <w:r>
+        <w:rPr>
+          <w:i/>
+          <w:lang w:val="de-DE"/>
+        </w:rPr>
+        <w:t>Build</w:t>
+      </w:r>
+      <w:proofErr w:type="spellEnd"/>
+      <w:r>
+        <w:rPr>
+          <w:i/>
+          <w:lang w:val="de-DE"/>
+        </w:rPr>
+        <w:t xml:space="preserve"> zeitgesteuert starten</w:t>
+      </w:r>
+      <w:r>
+        <w:rPr>
+          <w:lang w:val="de-DE"/>
+        </w:rPr>
+        <w:t>, jede Minute eingestellt, was man mit 5 Sternen kennzeichnet, wie im Bild zu sehen ist.</w:t>
+      </w:r>
+    </w:p>
+    <w:p>
+      <w:pPr>
+        <w:widowControl/>
+        <w:suppressAutoHyphens w:val="0"/>
+        <w:rPr>
+          <w:lang w:val="de-DE"/>
+        </w:rPr>
+      </w:pPr>
+      <w:r>
+        <w:rPr>
+          <w:noProof/>
+          <w:lang w:eastAsia="de-AT" w:bidi="ar-SA"/>
+        </w:rPr>
+        <w:drawing>
+          <wp:inline distT="0" distB="0" distL="0" distR="0" wp14:anchorId="75C61E58" wp14:editId="3D570D16">
+            <wp:extent cx="6120130" cy="1012825"/>
+            <wp:effectExtent l="0" t="0" r="0" b="0"/>
+            <wp:docPr id="10" name="Grafik 10"/>
+            <wp:cNvGraphicFramePr>
+              <a:graphicFrameLocks xmlns:a="http://schemas.openxmlformats.org/drawingml/2006/main" noChangeAspect="1"/>
+            </wp:cNvGraphicFramePr>
+            <a:graphic xmlns:a="http://schemas.openxmlformats.org/drawingml/2006/main">
+              <a:graphicData uri="http://schemas.openxmlformats.org/drawingml/2006/picture">
+                <pic:pic xmlns:pic="http://schemas.openxmlformats.org/drawingml/2006/picture">
+                  <pic:nvPicPr>
+                    <pic:cNvPr id="1" name=""/>
+                    <pic:cNvPicPr/>
+                  </pic:nvPicPr>
+                  <pic:blipFill>
+                    <a:blip r:embed="rId22"/>
+                    <a:stretch>
+                      <a:fillRect/>
+                    </a:stretch>
+                  </pic:blipFill>
+                  <pic:spPr>
+                    <a:xfrm>
+                      <a:off x="0" y="0"/>
+                      <a:ext cx="6120130" cy="1012825"/>
+                    </a:xfrm>
+                    <a:prstGeom prst="rect">
+                      <a:avLst/>
+                    </a:prstGeom>
+                  </pic:spPr>
+                </pic:pic>
+              </a:graphicData>
+            </a:graphic>
+          </wp:inline>
+        </w:drawing>
+      </w:r>
+      <w:r>
+        <w:rPr>
+          <w:lang w:val="de-DE"/>
+        </w:rPr>
+        <w:t xml:space="preserve"> </w:t>
+      </w:r>
+    </w:p>
+    <w:p>
+      <w:pPr>
+        <w:spacing w:after="120"/>
+        <w:rPr>
+          <w:lang w:val="de-DE"/>
+        </w:rPr>
+      </w:pPr>
+      <w:r>
+        <w:rPr>
+          <w:lang w:val="de-DE"/>
+        </w:rPr>
+        <w:t>Hierbei gilt es zu beachten, die Abstände nach jedem * einzuhalten.</w:t>
+      </w:r>
+    </w:p>
+    <w:p>
+      <w:pPr>
+        <w:widowControl/>
+        <w:suppressAutoHyphens w:val="0"/>
+        <w:rPr>
+          <w:lang w:val="de-DE"/>
+        </w:rPr>
+      </w:pPr>
+      <w:r>
+        <w:rPr>
+          <w:lang w:val="de-DE"/>
+        </w:rPr>
+        <w:t xml:space="preserve">Als nächsten Schritt, wird ein </w:t>
+      </w:r>
+      <w:proofErr w:type="spellStart"/>
+      <w:r>
+        <w:rPr>
+          <w:i/>
+          <w:lang w:val="de-DE"/>
+        </w:rPr>
+        <w:t>Build</w:t>
+      </w:r>
+      <w:proofErr w:type="spellEnd"/>
+      <w:r>
+        <w:rPr>
+          <w:i/>
+          <w:lang w:val="de-DE"/>
+        </w:rPr>
+        <w:t>-Schritt</w:t>
+      </w:r>
+      <w:r>
+        <w:rPr>
+          <w:lang w:val="de-DE"/>
+        </w:rPr>
+        <w:t xml:space="preserve"> hinzugefügt, welcher in meinem Fall die Ausführung eines Kommandos in der Shell ist.</w:t>
+      </w:r>
+    </w:p>
+    <w:p>
+      <w:pPr>
+        <w:widowControl/>
+        <w:suppressAutoHyphens w:val="0"/>
+        <w:rPr>
+          <w:lang w:val="de-DE"/>
+        </w:rPr>
+      </w:pPr>
+      <w:r>
+        <w:rPr>
+          <w:noProof/>
+          <w:lang w:eastAsia="de-AT" w:bidi="ar-SA"/>
+        </w:rPr>
+        <w:lastRenderedPageBreak/>
+        <w:drawing>
+          <wp:inline distT="0" distB="0" distL="0" distR="0" wp14:anchorId="58AD91E5" wp14:editId="0BB19B54">
+            <wp:extent cx="6120130" cy="3071495"/>
+            <wp:effectExtent l="0" t="0" r="0" b="0"/>
+            <wp:docPr id="11" name="Grafik 11"/>
+            <wp:cNvGraphicFramePr>
+              <a:graphicFrameLocks xmlns:a="http://schemas.openxmlformats.org/drawingml/2006/main" noChangeAspect="1"/>
+            </wp:cNvGraphicFramePr>
+            <a:graphic xmlns:a="http://schemas.openxmlformats.org/drawingml/2006/main">
+              <a:graphicData uri="http://schemas.openxmlformats.org/drawingml/2006/picture">
+                <pic:pic xmlns:pic="http://schemas.openxmlformats.org/drawingml/2006/picture">
+                  <pic:nvPicPr>
+                    <pic:cNvPr id="1" name=""/>
+                    <pic:cNvPicPr/>
+                  </pic:nvPicPr>
+                  <pic:blipFill>
+                    <a:blip r:embed="rId23"/>
+                    <a:stretch>
+                      <a:fillRect/>
+                    </a:stretch>
+                  </pic:blipFill>
+                  <pic:spPr>
+                    <a:xfrm>
+                      <a:off x="0" y="0"/>
+                      <a:ext cx="6120130" cy="3071495"/>
+                    </a:xfrm>
+                    <a:prstGeom prst="rect">
+                      <a:avLst/>
+                    </a:prstGeom>
+                  </pic:spPr>
+                </pic:pic>
+              </a:graphicData>
+            </a:graphic>
+          </wp:inline>
+        </w:drawing>
+      </w:r>
+    </w:p>
+    <w:p>
+      <w:pPr>
+        <w:widowControl/>
+        <w:suppressAutoHyphens w:val="0"/>
+        <w:rPr>
+          <w:lang w:val="de-DE"/>
+        </w:rPr>
+      </w:pPr>
+      <w:r>
+        <w:rPr>
+          <w:lang w:val="de-DE"/>
+        </w:rPr>
+        <w:t xml:space="preserve">Hierzu klickt man im Bereich </w:t>
+      </w:r>
+      <w:proofErr w:type="spellStart"/>
+      <w:r>
+        <w:rPr>
+          <w:i/>
+          <w:lang w:val="de-DE"/>
+        </w:rPr>
+        <w:t>Buildverfahren</w:t>
+      </w:r>
+      <w:proofErr w:type="spellEnd"/>
+      <w:r>
+        <w:rPr>
+          <w:lang w:val="de-DE"/>
+        </w:rPr>
+        <w:t xml:space="preserve"> auf </w:t>
+      </w:r>
+      <w:proofErr w:type="spellStart"/>
+      <w:r>
+        <w:rPr>
+          <w:i/>
+          <w:lang w:val="de-DE"/>
+        </w:rPr>
+        <w:t>Build</w:t>
+      </w:r>
+      <w:proofErr w:type="spellEnd"/>
+      <w:r>
+        <w:rPr>
+          <w:i/>
+          <w:lang w:val="de-DE"/>
+        </w:rPr>
+        <w:t>-Schritt hinzufügen</w:t>
+      </w:r>
+      <w:r>
+        <w:rPr>
+          <w:lang w:val="de-DE"/>
+        </w:rPr>
+        <w:t xml:space="preserve"> und dann auf </w:t>
+      </w:r>
+      <w:r>
+        <w:rPr>
+          <w:i/>
+          <w:lang w:val="de-DE"/>
+        </w:rPr>
+        <w:t>Shell ausführen</w:t>
+      </w:r>
+      <w:r>
+        <w:rPr>
+          <w:lang w:val="de-DE"/>
+        </w:rPr>
+        <w:t>. Hier kann man nun die Befehle eintragen, die in der Shell ausgeführt werden sollen, wie im folgenden Bild zu sehen ist.</w:t>
+      </w:r>
+      <w:bookmarkStart w:id="12" w:name="_GoBack"/>
+      <w:bookmarkEnd w:id="12"/>
+    </w:p>
+    <w:p>
+      <w:pPr>
+        <w:widowControl/>
+        <w:suppressAutoHyphens w:val="0"/>
+        <w:rPr>
+          <w:lang w:val="de-DE"/>
+        </w:rPr>
+      </w:pPr>
+      <w:r>
+        <w:rPr>
+          <w:noProof/>
+          <w:lang w:eastAsia="de-AT" w:bidi="ar-SA"/>
+        </w:rPr>
+        <w:drawing>
+          <wp:inline distT="0" distB="0" distL="0" distR="0" wp14:anchorId="00FED2AB" wp14:editId="0E0553D6">
+            <wp:extent cx="6120130" cy="952500"/>
+            <wp:effectExtent l="0" t="0" r="0" b="0"/>
+            <wp:docPr id="12" name="Grafik 12"/>
+            <wp:cNvGraphicFramePr>
+              <a:graphicFrameLocks xmlns:a="http://schemas.openxmlformats.org/drawingml/2006/main" noChangeAspect="1"/>
+            </wp:cNvGraphicFramePr>
+            <a:graphic xmlns:a="http://schemas.openxmlformats.org/drawingml/2006/main">
+              <a:graphicData uri="http://schemas.openxmlformats.org/drawingml/2006/picture">
+                <pic:pic xmlns:pic="http://schemas.openxmlformats.org/drawingml/2006/picture">
+                  <pic:nvPicPr>
+                    <pic:cNvPr id="1" name=""/>
+                    <pic:cNvPicPr/>
+                  </pic:nvPicPr>
+                  <pic:blipFill>
+                    <a:blip r:embed="rId24"/>
+                    <a:stretch>
+                      <a:fillRect/>
+                    </a:stretch>
+                  </pic:blipFill>
+                  <pic:spPr>
+                    <a:xfrm>
+                      <a:off x="0" y="0"/>
+                      <a:ext cx="6120130" cy="952500"/>
+                    </a:xfrm>
+                    <a:prstGeom prst="rect">
+                      <a:avLst/>
+                    </a:prstGeom>
+                  </pic:spPr>
+                </pic:pic>
+              </a:graphicData>
+            </a:graphic>
+          </wp:inline>
+        </w:drawing>
+      </w:r>
     </w:p>
     <w:sectPr>
-      <w:headerReference w:type="default" r:id="rId19"/>
-      <w:footerReference w:type="default" r:id="rId20"/>
+      <w:headerReference w:type="default" r:id="rId25"/>
+      <w:footerReference w:type="default" r:id="rId26"/>
       <w:pgSz w:w="11906" w:h="16838"/>
       <w:pgMar w:top="1689" w:right="1134" w:bottom="1689" w:left="1134" w:header="1134" w:footer="1134" w:gutter="0"/>
       <w:cols w:space="720"/>
@@ -3186,7 +3934,7 @@
         <w:sz w:val="20"/>
         <w:szCs w:val="20"/>
       </w:rPr>
-      <w:t>7</w:t>
+      <w:t>9</w:t>
     </w:r>
     <w:r>
       <w:rPr>
@@ -5723,7 +6471,7 @@
 </file>
 
 <file path=customXml/itemProps1.xml><?xml version="1.0" encoding="utf-8"?>
-<ds:datastoreItem xmlns:ds="http://schemas.openxmlformats.org/officeDocument/2006/customXml" ds:itemID="{41784C0E-59F3-4EB0-9899-712F6075F28F}">
+<ds:datastoreItem xmlns:ds="http://schemas.openxmlformats.org/officeDocument/2006/customXml" ds:itemID="{D2C01C24-46BC-4CE7-9F77-0B97B1EEDB54}">
   <ds:schemaRefs>
     <ds:schemaRef ds:uri="http://schemas.openxmlformats.org/officeDocument/2006/bibliography"/>
   </ds:schemaRefs>

</xml_diff>